<commit_message>
Added page count version -1
</commit_message>
<xml_diff>
--- a/2 - 2021 Module 1 Unit 1, 2 & 3 EvidenceofLandR_2018-2022.docx
+++ b/2 - 2021 Module 1 Unit 1, 2 & 3 EvidenceofLandR_2018-2022.docx
@@ -548,7 +548,7 @@
                   <v:path o:extrusionok="f" gradientshapeok="t" o:connecttype="rect"/>
                   <o:lock v:ext="edit" aspectratio="t"/>
                 </v:shapetype>
-                <v:shape id="_x0000_i1031" type="#_x0000_t75" style="width:38pt;height:18pt" o:ole="">
+                <v:shape id="_x0000_i1031" type="#_x0000_t75" style="width:37.9pt;height:18pt" o:ole="">
                   <v:imagedata r:id="rId7" o:title=""/>
                 </v:shape>
                 <w:control r:id="rId8" w:name="TextBox111" w:shapeid="_x0000_i1031"/>
@@ -628,7 +628,7 @@
                 <w:szCs w:val="20"/>
               </w:rPr>
               <w:object w:dxaOrig="225" w:dyaOrig="225" w14:anchorId="59F2BB88">
-                <v:shape id="_x0000_i1033" type="#_x0000_t75" style="width:38pt;height:18pt" o:ole="">
+                <v:shape id="_x0000_i1033" type="#_x0000_t75" style="width:37.9pt;height:18pt" o:ole="">
                   <v:imagedata r:id="rId7" o:title=""/>
                 </v:shape>
                 <w:control r:id="rId9" w:name="TextBox11" w:shapeid="_x0000_i1033"/>
@@ -708,7 +708,7 @@
                 <w:szCs w:val="20"/>
               </w:rPr>
               <w:object w:dxaOrig="225" w:dyaOrig="225" w14:anchorId="5011235A">
-                <v:shape id="_x0000_i1035" type="#_x0000_t75" style="width:38pt;height:18pt" o:ole="">
+                <v:shape id="_x0000_i1035" type="#_x0000_t75" style="width:37.9pt;height:18pt" o:ole="">
                   <v:imagedata r:id="rId7" o:title=""/>
                 </v:shape>
                 <w:control r:id="rId10" w:name="TextBox1" w:shapeid="_x0000_i1035"/>
@@ -3015,9 +3015,9 @@
         <w:tblLook w:val="04A0" w:firstRow="1" w:lastRow="0" w:firstColumn="1" w:lastColumn="0" w:noHBand="0" w:noVBand="1"/>
       </w:tblPr>
       <w:tblGrid>
-        <w:gridCol w:w="6046"/>
-        <w:gridCol w:w="1952"/>
-        <w:gridCol w:w="1404"/>
+        <w:gridCol w:w="6033"/>
+        <w:gridCol w:w="1949"/>
+        <w:gridCol w:w="1420"/>
       </w:tblGrid>
       <w:tr>
         <w:tc>
@@ -5085,6 +5085,20 @@
                 <w:bCs/>
               </w:rPr>
             </w:pPr>
+            <w:r>
+              <w:rPr>
+                <w:rFonts w:asciiTheme="minorBidi" w:hAnsiTheme="minorBidi"/>
+                <w:b/>
+                <w:bCs/>
+              </w:rPr>
+              <w:t xml:space="preserve">600 </w:t>
+            </w:r>
+            <w:r>
+              <w:rPr>
+                <w:rFonts w:asciiTheme="minorBidi" w:hAnsiTheme="minorBidi"/>
+              </w:rPr>
+              <w:t>words</w:t>
+            </w:r>
           </w:p>
         </w:tc>
       </w:tr>
@@ -5184,9 +5198,9 @@
         <w:tblLook w:val="04A0" w:firstRow="1" w:lastRow="0" w:firstColumn="1" w:lastColumn="0" w:noHBand="0" w:noVBand="1"/>
       </w:tblPr>
       <w:tblGrid>
-        <w:gridCol w:w="6046"/>
-        <w:gridCol w:w="1952"/>
-        <w:gridCol w:w="1404"/>
+        <w:gridCol w:w="6033"/>
+        <w:gridCol w:w="1949"/>
+        <w:gridCol w:w="1420"/>
       </w:tblGrid>
       <w:tr>
         <w:tc>
@@ -5213,14 +5227,6 @@
                 <w:szCs w:val="24"/>
               </w:rPr>
               <w:lastRenderedPageBreak/>
-              <w:t xml:space="preserve"> </w:t>
-            </w:r>
-            <w:r>
-              <w:rPr>
-                <w:rFonts w:asciiTheme="minorBidi" w:hAnsiTheme="minorBidi"/>
-                <w:sz w:val="24"/>
-                <w:szCs w:val="24"/>
-              </w:rPr>
               <w:t xml:space="preserve">Measuring </w:t>
             </w:r>
             <w:r>
@@ -6452,6 +6458,20 @@
                 <w:bCs/>
               </w:rPr>
             </w:pPr>
+            <w:r>
+              <w:rPr>
+                <w:rFonts w:asciiTheme="minorBidi" w:hAnsiTheme="minorBidi"/>
+                <w:b/>
+                <w:bCs/>
+              </w:rPr>
+              <w:t xml:space="preserve">647 </w:t>
+            </w:r>
+            <w:r>
+              <w:rPr>
+                <w:rFonts w:asciiTheme="minorBidi" w:hAnsiTheme="minorBidi"/>
+              </w:rPr>
+              <w:t>words</w:t>
+            </w:r>
           </w:p>
         </w:tc>
       </w:tr>

</xml_diff>

<commit_message>
Renamed file for unit 2 lesson plan
</commit_message>
<xml_diff>
--- a/2 - 2021 Module 1 Unit 1, 2 & 3 EvidenceofLandR_2018-2022.docx
+++ b/2 - 2021 Module 1 Unit 1, 2 & 3 EvidenceofLandR_2018-2022.docx
@@ -2257,25 +2257,7 @@
                 <w:sz w:val="24"/>
                 <w:szCs w:val="24"/>
               </w:rPr>
-              <w:t xml:space="preserve"> put it, ‘is a very individual, complex, and, to some degree, an indescribable process: something we just do, without ever thinking too much about it. It is also a complex social activity. Perhaps the most striking result of recent research around learning in childhood and adolescence is that </w:t>
-            </w:r>
-            <w:proofErr w:type="gramStart"/>
-            <w:r>
-              <w:rPr>
-                <w:rFonts w:asciiTheme="minorBidi" w:hAnsiTheme="minorBidi"/>
-                <w:sz w:val="24"/>
-                <w:szCs w:val="24"/>
-              </w:rPr>
-              <w:t>very little</w:t>
-            </w:r>
-            <w:proofErr w:type="gramEnd"/>
-            <w:r>
-              <w:rPr>
-                <w:rFonts w:asciiTheme="minorBidi" w:hAnsiTheme="minorBidi"/>
-                <w:sz w:val="24"/>
-                <w:szCs w:val="24"/>
-              </w:rPr>
-              <w:t xml:space="preserve"> comes through conscious and deliberate teaching</w:t>
+              <w:t xml:space="preserve"> put it, ‘is a very individual, complex, and, to some degree, an indescribable process: something we just do, without ever thinking too much about it. It is also a complex social activity. Perhaps the most striking result of recent research around learning in childhood and adolescence is that very little comes through conscious and deliberate teaching</w:t>
             </w:r>
             <w:r>
               <w:rPr>
@@ -2333,43 +2315,7 @@
                 <w:sz w:val="24"/>
                 <w:szCs w:val="24"/>
               </w:rPr>
-              <w:t xml:space="preserve">Learning is also targeted to make a </w:t>
-            </w:r>
-            <w:proofErr w:type="spellStart"/>
-            <w:r>
-              <w:rPr>
-                <w:rFonts w:asciiTheme="minorBidi" w:hAnsiTheme="minorBidi"/>
-                <w:sz w:val="24"/>
-                <w:szCs w:val="24"/>
-              </w:rPr>
-              <w:t>behavioral</w:t>
-            </w:r>
-            <w:proofErr w:type="spellEnd"/>
-            <w:r>
-              <w:rPr>
-                <w:rFonts w:asciiTheme="minorBidi" w:hAnsiTheme="minorBidi"/>
-                <w:sz w:val="24"/>
-                <w:szCs w:val="24"/>
-              </w:rPr>
-              <w:t xml:space="preserve"> change in the learner. These </w:t>
-            </w:r>
-            <w:proofErr w:type="spellStart"/>
-            <w:r>
-              <w:rPr>
-                <w:rFonts w:asciiTheme="minorBidi" w:hAnsiTheme="minorBidi"/>
-                <w:sz w:val="24"/>
-                <w:szCs w:val="24"/>
-              </w:rPr>
-              <w:t>behavioral</w:t>
-            </w:r>
-            <w:proofErr w:type="spellEnd"/>
-            <w:r>
-              <w:rPr>
-                <w:rFonts w:asciiTheme="minorBidi" w:hAnsiTheme="minorBidi"/>
-                <w:sz w:val="24"/>
-                <w:szCs w:val="24"/>
-              </w:rPr>
-              <w:t xml:space="preserve"> changes are permanent and leave a firm mark on the conscience of the learner. </w:t>
+              <w:t xml:space="preserve">Learning is also targeted to make a behavioral change in the learner. These behavioral changes are permanent and leave a firm mark on the conscience of the learner. </w:t>
             </w:r>
             <w:r>
               <w:rPr>
@@ -2433,25 +2379,7 @@
                 <w:sz w:val="24"/>
                 <w:szCs w:val="24"/>
               </w:rPr>
-              <w:t xml:space="preserve">In the broadest sense, learning occurs when experience causes a relatively permanent change in an individual’s knowledge or </w:t>
-            </w:r>
-            <w:proofErr w:type="spellStart"/>
-            <w:r>
-              <w:rPr>
-                <w:rFonts w:asciiTheme="minorBidi" w:hAnsiTheme="minorBidi"/>
-                <w:sz w:val="24"/>
-                <w:szCs w:val="24"/>
-              </w:rPr>
-              <w:t>behavior</w:t>
-            </w:r>
-            <w:proofErr w:type="spellEnd"/>
-            <w:r>
-              <w:rPr>
-                <w:rFonts w:asciiTheme="minorBidi" w:hAnsiTheme="minorBidi"/>
-                <w:sz w:val="24"/>
-                <w:szCs w:val="24"/>
-              </w:rPr>
-              <w:t xml:space="preserve">. The change may be deliberate or </w:t>
+              <w:t xml:space="preserve">In the broadest sense, learning occurs when experience causes a relatively permanent change in an individual’s knowledge or behavior. The change may be deliberate or </w:t>
             </w:r>
             <w:r>
               <w:rPr>
@@ -2460,18 +2388,8 @@
                 <w:szCs w:val="24"/>
               </w:rPr>
               <w:lastRenderedPageBreak/>
-              <w:t xml:space="preserve">unintentional, for better or for worse. To qualify as learning, this change must be brought about by experience – by the interaction of a person with his or her environment. … The changes resulting from learning are in the individual’s knowledge or </w:t>
-            </w:r>
-            <w:proofErr w:type="spellStart"/>
-            <w:r>
-              <w:rPr>
-                <w:rFonts w:asciiTheme="minorBidi" w:hAnsiTheme="minorBidi"/>
-                <w:sz w:val="24"/>
-                <w:szCs w:val="24"/>
-              </w:rPr>
-              <w:t>behavior</w:t>
-            </w:r>
-            <w:proofErr w:type="spellEnd"/>
+              <w:t>unintentional, for better or for worse. To qualify as learning, this change must be brought about by experience – by the interaction of a person with his or her environment. … The changes resulting from learning are in the individual’s knowledge or behavior</w:t>
+            </w:r>
             <w:r>
               <w:rPr>
                 <w:rFonts w:asciiTheme="minorBidi" w:hAnsiTheme="minorBidi"/>
@@ -2665,16 +2583,7 @@
                 <w:sz w:val="24"/>
                 <w:szCs w:val="24"/>
               </w:rPr>
-              <w:t xml:space="preserve">Activating prior knowledge, or schema is the first of seven strategies that Oliver Keen and </w:t>
-            </w:r>
-            <w:proofErr w:type="gramStart"/>
-            <w:r>
-              <w:rPr>
-                <w:rFonts w:asciiTheme="minorBidi" w:hAnsiTheme="minorBidi"/>
-                <w:sz w:val="24"/>
-                <w:szCs w:val="24"/>
-              </w:rPr>
-              <w:t>Zimmermann,</w:t>
+              <w:t>Activating prior knowledge, or schema is the first of seven strategies that Oliver Keen and Zimmermann,</w:t>
             </w:r>
             <w:r>
               <w:rPr>
@@ -2684,7 +2593,6 @@
               </w:rPr>
               <w:t>(</w:t>
             </w:r>
-            <w:proofErr w:type="gramEnd"/>
             <w:r>
               <w:rPr>
                 <w:rFonts w:asciiTheme="minorBidi" w:hAnsiTheme="minorBidi"/>
@@ -3135,23 +3043,13 @@
               </w:rPr>
               <w:t xml:space="preserve"> Active learning also subjects the students to think critically, get involved in the debate, and do fact-finding through research. </w:t>
             </w:r>
-            <w:proofErr w:type="gramStart"/>
-            <w:r>
-              <w:rPr>
-                <w:rFonts w:asciiTheme="minorBidi" w:hAnsiTheme="minorBidi"/>
-                <w:sz w:val="24"/>
-                <w:szCs w:val="24"/>
-              </w:rPr>
-              <w:t>So</w:t>
-            </w:r>
-            <w:proofErr w:type="gramEnd"/>
-            <w:r>
-              <w:rPr>
-                <w:rFonts w:asciiTheme="minorBidi" w:hAnsiTheme="minorBidi"/>
-                <w:sz w:val="24"/>
-                <w:szCs w:val="24"/>
-              </w:rPr>
-              <w:t xml:space="preserve"> </w:t>
+            <w:r>
+              <w:rPr>
+                <w:rFonts w:asciiTheme="minorBidi" w:hAnsiTheme="minorBidi"/>
+                <w:sz w:val="24"/>
+                <w:szCs w:val="24"/>
+              </w:rPr>
+              <w:t xml:space="preserve">So </w:t>
             </w:r>
             <w:r>
               <w:rPr>
@@ -3257,43 +3155,7 @@
                 <w:sz w:val="24"/>
                 <w:szCs w:val="24"/>
               </w:rPr>
-              <w:t xml:space="preserve">The purpose of assessment is to evaluate something. It is used in the learning process to assess the progress of understanding and to </w:t>
-            </w:r>
-            <w:proofErr w:type="spellStart"/>
-            <w:r>
-              <w:rPr>
-                <w:rFonts w:asciiTheme="minorBidi" w:hAnsiTheme="minorBidi"/>
-                <w:sz w:val="24"/>
-                <w:szCs w:val="24"/>
-              </w:rPr>
-              <w:t>analyze</w:t>
-            </w:r>
-            <w:proofErr w:type="spellEnd"/>
-            <w:r>
-              <w:rPr>
-                <w:rFonts w:asciiTheme="minorBidi" w:hAnsiTheme="minorBidi"/>
-                <w:sz w:val="24"/>
-                <w:szCs w:val="24"/>
-              </w:rPr>
-              <w:t xml:space="preserve"> the learning graph of the students. There are two forms of assessment, </w:t>
-            </w:r>
-            <w:proofErr w:type="gramStart"/>
-            <w:r>
-              <w:rPr>
-                <w:rFonts w:asciiTheme="minorBidi" w:hAnsiTheme="minorBidi"/>
-                <w:sz w:val="24"/>
-                <w:szCs w:val="24"/>
-              </w:rPr>
-              <w:t>i.e.</w:t>
-            </w:r>
-            <w:proofErr w:type="gramEnd"/>
-            <w:r>
-              <w:rPr>
-                <w:rFonts w:asciiTheme="minorBidi" w:hAnsiTheme="minorBidi"/>
-                <w:sz w:val="24"/>
-                <w:szCs w:val="24"/>
-              </w:rPr>
-              <w:t xml:space="preserve"> it can be formative or summative. The formative assessment is the one that is carried out throughout the lesson. On the </w:t>
+              <w:t xml:space="preserve">The purpose of assessment is to evaluate something. It is used in the learning process to assess the progress of understanding and to analyze the learning graph of the students. There are two forms of assessment, i.e. it can be formative or summative. The formative assessment is the one that is carried out throughout the lesson. On the </w:t>
             </w:r>
             <w:r>
               <w:rPr>
@@ -3552,7 +3414,6 @@
           <w:lang w:eastAsia="en-GB"/>
         </w:rPr>
       </w:pPr>
-      <w:proofErr w:type="spellStart"/>
       <w:r>
         <w:rPr>
           <w:rFonts w:ascii="Arial" w:eastAsia="Times New Roman" w:hAnsi="Arial" w:cs="Arial"/>
@@ -3575,16 +3436,7 @@
           <w:bCs/>
           <w:lang w:eastAsia="en-GB"/>
         </w:rPr>
-        <w:t>e</w:t>
-      </w:r>
-      <w:proofErr w:type="spellEnd"/>
-      <w:r>
-        <w:rPr>
-          <w:rFonts w:ascii="Arial" w:eastAsia="Times New Roman" w:hAnsi="Arial" w:cs="Arial"/>
-          <w:bCs/>
-          <w:lang w:eastAsia="en-GB"/>
-        </w:rPr>
-        <w:t xml:space="preserve"> the key features that you think make a lesson effective.</w:t>
+        <w:t>e the key features that you think make a lesson effective.</w:t>
       </w:r>
     </w:p>
     <w:p>
@@ -3780,23 +3632,13 @@
               </w:rPr>
               <w:t xml:space="preserve">As per </w:t>
             </w:r>
-            <w:proofErr w:type="spellStart"/>
-            <w:r>
-              <w:rPr>
-                <w:rFonts w:asciiTheme="minorBidi" w:hAnsiTheme="minorBidi"/>
-                <w:sz w:val="24"/>
-                <w:szCs w:val="24"/>
-              </w:rPr>
-              <w:t>Lassche</w:t>
-            </w:r>
-            <w:proofErr w:type="spellEnd"/>
-            <w:r>
-              <w:rPr>
-                <w:rFonts w:asciiTheme="minorBidi" w:hAnsiTheme="minorBidi"/>
-                <w:sz w:val="24"/>
-                <w:szCs w:val="24"/>
-              </w:rPr>
-              <w:t>, 2005</w:t>
+            <w:r>
+              <w:rPr>
+                <w:rFonts w:asciiTheme="minorBidi" w:hAnsiTheme="minorBidi"/>
+                <w:sz w:val="24"/>
+                <w:szCs w:val="24"/>
+              </w:rPr>
+              <w:t>Lassche, 2005</w:t>
             </w:r>
             <w:r>
               <w:rPr>
@@ -3928,25 +3770,7 @@
                 <w:sz w:val="24"/>
                 <w:szCs w:val="24"/>
               </w:rPr>
-              <w:t xml:space="preserve">Instructing the students to form a pair and label the part of the plant through their discussion was an activity that was targeted to make the students learn collaboratively and hone their social and </w:t>
-            </w:r>
-            <w:proofErr w:type="spellStart"/>
-            <w:r>
-              <w:rPr>
-                <w:rFonts w:asciiTheme="minorBidi" w:hAnsiTheme="minorBidi"/>
-                <w:sz w:val="24"/>
-                <w:szCs w:val="24"/>
-              </w:rPr>
-              <w:t>behavioral</w:t>
-            </w:r>
-            <w:proofErr w:type="spellEnd"/>
-            <w:r>
-              <w:rPr>
-                <w:rFonts w:asciiTheme="minorBidi" w:hAnsiTheme="minorBidi"/>
-                <w:sz w:val="24"/>
-                <w:szCs w:val="24"/>
-              </w:rPr>
-              <w:t xml:space="preserve"> skills. </w:t>
+              <w:t xml:space="preserve">Instructing the students to form a pair and label the part of the plant through their discussion was an activity that was targeted to make the students learn collaboratively and hone their social and behavioral skills. </w:t>
             </w:r>
           </w:p>
           <w:p>
@@ -4182,16 +4006,14 @@
               </w:rPr>
               <w:t xml:space="preserve"> from the perspective of how people learn. Learning is a continuous process and </w:t>
             </w:r>
-            <w:proofErr w:type="gramStart"/>
-            <w:r>
-              <w:rPr>
-                <w:rFonts w:asciiTheme="minorBidi" w:hAnsiTheme="minorBidi"/>
-                <w:sz w:val="24"/>
-                <w:szCs w:val="24"/>
-              </w:rPr>
-              <w:t>It</w:t>
-            </w:r>
-            <w:proofErr w:type="gramEnd"/>
+            <w:r>
+              <w:rPr>
+                <w:rFonts w:asciiTheme="minorBidi" w:hAnsiTheme="minorBidi"/>
+                <w:sz w:val="24"/>
+                <w:szCs w:val="24"/>
+              </w:rPr>
+              <w:t>it</w:t>
+            </w:r>
             <w:r>
               <w:rPr>
                 <w:rFonts w:asciiTheme="minorBidi" w:hAnsiTheme="minorBidi"/>
@@ -4200,16 +4022,14 @@
               </w:rPr>
               <w:t xml:space="preserve"> happens best when it happens naturally without deliberately forced teaching. </w:t>
             </w:r>
-            <w:proofErr w:type="gramStart"/>
-            <w:r>
-              <w:rPr>
-                <w:rFonts w:asciiTheme="minorBidi" w:hAnsiTheme="minorBidi"/>
-                <w:sz w:val="24"/>
-                <w:szCs w:val="24"/>
-              </w:rPr>
-              <w:t>So</w:t>
-            </w:r>
-            <w:proofErr w:type="gramEnd"/>
+            <w:r>
+              <w:rPr>
+                <w:rFonts w:asciiTheme="minorBidi" w:hAnsiTheme="minorBidi"/>
+                <w:sz w:val="24"/>
+                <w:szCs w:val="24"/>
+              </w:rPr>
+              <w:t>So,</w:t>
+            </w:r>
             <w:r>
               <w:rPr>
                 <w:rFonts w:asciiTheme="minorBidi" w:hAnsiTheme="minorBidi"/>
@@ -4405,16 +4225,22 @@
               </w:rPr>
               <w:t xml:space="preserve"> </w:t>
             </w:r>
-            <w:proofErr w:type="gramStart"/>
-            <w:r>
-              <w:rPr>
-                <w:rFonts w:asciiTheme="minorBidi" w:hAnsiTheme="minorBidi"/>
-                <w:sz w:val="24"/>
-                <w:szCs w:val="24"/>
-              </w:rPr>
-              <w:t>So</w:t>
-            </w:r>
-            <w:proofErr w:type="gramEnd"/>
+            <w:r>
+              <w:rPr>
+                <w:rFonts w:asciiTheme="minorBidi" w:hAnsiTheme="minorBidi"/>
+                <w:sz w:val="24"/>
+                <w:szCs w:val="24"/>
+              </w:rPr>
+              <w:t>Thus</w:t>
+            </w:r>
+            <w:r>
+              <w:rPr>
+                <w:rFonts w:asciiTheme="minorBidi" w:hAnsiTheme="minorBidi"/>
+                <w:sz w:val="24"/>
+                <w:szCs w:val="24"/>
+              </w:rPr>
+              <w:t>,</w:t>
+            </w:r>
             <w:r>
               <w:rPr>
                 <w:rFonts w:asciiTheme="minorBidi" w:hAnsiTheme="minorBidi"/>
@@ -4783,27 +4609,7 @@
           <w:szCs w:val="24"/>
           <w:lang w:val="en-SG" w:eastAsia="en-SG"/>
         </w:rPr>
-        <w:t>. [online</w:t>
-      </w:r>
-      <w:proofErr w:type="gramStart"/>
-      <w:r>
-        <w:rPr>
-          <w:rFonts w:ascii="Times New Roman" w:eastAsia="Times New Roman" w:hAnsi="Times New Roman" w:cs="Times New Roman"/>
-          <w:sz w:val="24"/>
-          <w:szCs w:val="24"/>
-          <w:lang w:val="en-SG" w:eastAsia="en-SG"/>
-        </w:rPr>
-        <w:t>] .</w:t>
-      </w:r>
-      <w:proofErr w:type="gramEnd"/>
-      <w:r>
-        <w:rPr>
-          <w:rFonts w:ascii="Times New Roman" w:eastAsia="Times New Roman" w:hAnsi="Times New Roman" w:cs="Times New Roman"/>
-          <w:sz w:val="24"/>
-          <w:szCs w:val="24"/>
-          <w:lang w:val="en-SG" w:eastAsia="en-SG"/>
-        </w:rPr>
-        <w:t xml:space="preserve"> Available at: https://www.ioe-rdnetwork.com/uploads/2/1/6/3/21631832/k_cotton_classroom_questioning.pdf.</w:t>
+        <w:t>. [online] . Available at: https://www.ioe-rdnetwork.com/uploads/2/1/6/3/21631832/k_cotton_classroom_questioning.pdf.</w:t>
       </w:r>
     </w:p>
     <w:p>
@@ -4834,9 +4640,37 @@
           <w:szCs w:val="24"/>
           <w:lang w:val="en-SG" w:eastAsia="en-SG"/>
         </w:rPr>
-        <w:t xml:space="preserve">The gardener and the </w:t>
-      </w:r>
-      <w:proofErr w:type="gramStart"/>
+        <w:t>The gardener and the carpenter : what the new science of child development tells us about the relationship between parents and children</w:t>
+      </w:r>
+      <w:r>
+        <w:rPr>
+          <w:rFonts w:ascii="Times New Roman" w:eastAsia="Times New Roman" w:hAnsi="Times New Roman" w:cs="Times New Roman"/>
+          <w:sz w:val="24"/>
+          <w:szCs w:val="24"/>
+          <w:lang w:val="en-SG" w:eastAsia="en-SG"/>
+        </w:rPr>
+        <w:t>. London: Vintage.</w:t>
+      </w:r>
+    </w:p>
+    <w:p>
+      <w:pPr>
+        <w:spacing w:after="240" w:line="360" w:lineRule="auto"/>
+        <w:rPr>
+          <w:rFonts w:ascii="Times New Roman" w:eastAsia="Times New Roman" w:hAnsi="Times New Roman" w:cs="Times New Roman"/>
+          <w:sz w:val="24"/>
+          <w:szCs w:val="24"/>
+          <w:lang w:val="en-SG" w:eastAsia="en-SG"/>
+        </w:rPr>
+      </w:pPr>
+      <w:r>
+        <w:rPr>
+          <w:rFonts w:ascii="Times New Roman" w:eastAsia="Times New Roman" w:hAnsi="Times New Roman" w:cs="Times New Roman"/>
+          <w:sz w:val="24"/>
+          <w:szCs w:val="24"/>
+          <w:lang w:val="en-SG" w:eastAsia="en-SG"/>
+        </w:rPr>
+        <w:t xml:space="preserve">Jena, P.C. (2013). Effect of Smart Classroom Learning Environment on Academic Achievement of Rural High Achievers and Low Achievers in Science. </w:t>
+      </w:r>
       <w:r>
         <w:rPr>
           <w:rFonts w:ascii="Times New Roman" w:eastAsia="Times New Roman" w:hAnsi="Times New Roman" w:cs="Times New Roman"/>
@@ -4846,9 +4680,37 @@
           <w:szCs w:val="24"/>
           <w:lang w:val="en-SG" w:eastAsia="en-SG"/>
         </w:rPr>
-        <w:t>carpenter :</w:t>
-      </w:r>
-      <w:proofErr w:type="gramEnd"/>
+        <w:t>International Letters of Social and Humanistic Sciences</w:t>
+      </w:r>
+      <w:r>
+        <w:rPr>
+          <w:rFonts w:ascii="Times New Roman" w:eastAsia="Times New Roman" w:hAnsi="Times New Roman" w:cs="Times New Roman"/>
+          <w:sz w:val="24"/>
+          <w:szCs w:val="24"/>
+          <w:lang w:val="en-SG" w:eastAsia="en-SG"/>
+        </w:rPr>
+        <w:t>, [online] 3, pp.1–9. Available at: https://doi.org/10.18052/www.scipress.com/ILSHS.3.1 [Accessed 2 Jun. 2021].</w:t>
+      </w:r>
+    </w:p>
+    <w:p>
+      <w:pPr>
+        <w:spacing w:after="240" w:line="360" w:lineRule="auto"/>
+        <w:rPr>
+          <w:rFonts w:ascii="Times New Roman" w:eastAsia="Times New Roman" w:hAnsi="Times New Roman" w:cs="Times New Roman"/>
+          <w:sz w:val="24"/>
+          <w:szCs w:val="24"/>
+          <w:lang w:val="en-SG" w:eastAsia="en-SG"/>
+        </w:rPr>
+      </w:pPr>
+      <w:r>
+        <w:rPr>
+          <w:rFonts w:ascii="Times New Roman" w:eastAsia="Times New Roman" w:hAnsi="Times New Roman" w:cs="Times New Roman"/>
+          <w:sz w:val="24"/>
+          <w:szCs w:val="24"/>
+          <w:lang w:val="en-SG" w:eastAsia="en-SG"/>
+        </w:rPr>
+        <w:t xml:space="preserve">Lassche, G. (2005). </w:t>
+      </w:r>
       <w:r>
         <w:rPr>
           <w:rFonts w:ascii="Times New Roman" w:eastAsia="Times New Roman" w:hAnsi="Times New Roman" w:cs="Times New Roman"/>
@@ -4858,7 +4720,7 @@
           <w:szCs w:val="24"/>
           <w:lang w:val="en-SG" w:eastAsia="en-SG"/>
         </w:rPr>
-        <w:t xml:space="preserve"> what the new science of child development tells us about the relationship between parents and children</w:t>
+        <w:t>Warm-up for Language Learning</w:t>
       </w:r>
       <w:r>
         <w:rPr>
@@ -4867,7 +4729,7 @@
           <w:szCs w:val="24"/>
           <w:lang w:val="en-SG" w:eastAsia="en-SG"/>
         </w:rPr>
-        <w:t>. London: Vintage.</w:t>
+        <w:t>. [online] Kotesol. Available at: https://koreatesol.org/sites/default/files/pdf_publications/KOTESOL-Proceeds2005web.pdf [Accessed 2 Jun. 2021].</w:t>
       </w:r>
     </w:p>
     <w:p>
@@ -4887,7 +4749,7 @@
           <w:szCs w:val="24"/>
           <w:lang w:val="en-SG" w:eastAsia="en-SG"/>
         </w:rPr>
-        <w:t xml:space="preserve">Jena, P.C. (2013). Effect of Smart Classroom Learning Environment on Academic Achievement of Rural High Achievers and Low Achievers in Science. </w:t>
+        <w:t xml:space="preserve">Lynda, K. (2002). </w:t>
       </w:r>
       <w:r>
         <w:rPr>
@@ -4898,7 +4760,7 @@
           <w:szCs w:val="24"/>
           <w:lang w:val="en-SG" w:eastAsia="en-SG"/>
         </w:rPr>
-        <w:t>International Letters of Social and Humanistic Sciences</w:t>
+        <w:t>What is learning … and why do museums need to do something about it?1</w:t>
       </w:r>
       <w:r>
         <w:rPr>
@@ -4907,7 +4769,7 @@
           <w:szCs w:val="24"/>
           <w:lang w:val="en-SG" w:eastAsia="en-SG"/>
         </w:rPr>
-        <w:t>, [online] 3, pp.1–9. Available at: https://doi.org/10.18052/www.scipress.com/ILSHS.3.1 [Accessed 2 Jun. 2021].</w:t>
+        <w:t>. [online] Australia: University of Technology Sydney, p.1. Available at: https://media.australian.museum/media/dd/Uploads/Documents/9293/what+is+learning.e7e9718.pdf [Accessed 29 May 2021].</w:t>
       </w:r>
     </w:p>
     <w:p>
@@ -4920,7 +4782,6 @@
           <w:lang w:val="en-SG" w:eastAsia="en-SG"/>
         </w:rPr>
       </w:pPr>
-      <w:proofErr w:type="spellStart"/>
       <w:r>
         <w:rPr>
           <w:rFonts w:ascii="Times New Roman" w:eastAsia="Times New Roman" w:hAnsi="Times New Roman" w:cs="Times New Roman"/>
@@ -4928,17 +4789,7 @@
           <w:szCs w:val="24"/>
           <w:lang w:val="en-SG" w:eastAsia="en-SG"/>
         </w:rPr>
-        <w:t>Lassche</w:t>
-      </w:r>
-      <w:proofErr w:type="spellEnd"/>
-      <w:r>
-        <w:rPr>
-          <w:rFonts w:ascii="Times New Roman" w:eastAsia="Times New Roman" w:hAnsi="Times New Roman" w:cs="Times New Roman"/>
-          <w:sz w:val="24"/>
-          <w:szCs w:val="24"/>
-          <w:lang w:val="en-SG" w:eastAsia="en-SG"/>
-        </w:rPr>
-        <w:t xml:space="preserve">, G. (2005). </w:t>
+        <w:t xml:space="preserve">Martin, A.J. (2001). The Student Motivation Scale: A Tool for Measuring and Enhancing Motivation. </w:t>
       </w:r>
       <w:r>
         <w:rPr>
@@ -4949,7 +4800,7 @@
           <w:szCs w:val="24"/>
           <w:lang w:val="en-SG" w:eastAsia="en-SG"/>
         </w:rPr>
-        <w:t>Warm-up for Language Learning</w:t>
+        <w:t>Australian Journal of Guidance and Counselling</w:t>
       </w:r>
       <w:r>
         <w:rPr>
@@ -4958,19 +4809,19 @@
           <w:szCs w:val="24"/>
           <w:lang w:val="en-SG" w:eastAsia="en-SG"/>
         </w:rPr>
-        <w:t xml:space="preserve">. [online] </w:t>
-      </w:r>
-      <w:proofErr w:type="spellStart"/>
-      <w:r>
+        <w:t>, 11(11), pp.1–20.</w:t>
+      </w:r>
+    </w:p>
+    <w:p>
+      <w:pPr>
+        <w:spacing w:after="240" w:line="360" w:lineRule="auto"/>
         <w:rPr>
           <w:rFonts w:ascii="Times New Roman" w:eastAsia="Times New Roman" w:hAnsi="Times New Roman" w:cs="Times New Roman"/>
           <w:sz w:val="24"/>
           <w:szCs w:val="24"/>
           <w:lang w:val="en-SG" w:eastAsia="en-SG"/>
         </w:rPr>
-        <w:t>Kotesol</w:t>
-      </w:r>
-      <w:proofErr w:type="spellEnd"/>
+      </w:pPr>
       <w:r>
         <w:rPr>
           <w:rFonts w:ascii="Times New Roman" w:eastAsia="Times New Roman" w:hAnsi="Times New Roman" w:cs="Times New Roman"/>
@@ -4978,27 +4829,8 @@
           <w:szCs w:val="24"/>
           <w:lang w:val="en-SG" w:eastAsia="en-SG"/>
         </w:rPr>
-        <w:t>. Available at: https://koreatesol.org/sites/default/files/pdf_publications/KOTESOL-Proceeds2005web.pdf [Accessed 2 Jun. 2021].</w:t>
-      </w:r>
-    </w:p>
-    <w:p>
-      <w:pPr>
-        <w:spacing w:after="240" w:line="360" w:lineRule="auto"/>
-        <w:rPr>
-          <w:rFonts w:ascii="Times New Roman" w:eastAsia="Times New Roman" w:hAnsi="Times New Roman" w:cs="Times New Roman"/>
-          <w:sz w:val="24"/>
-          <w:szCs w:val="24"/>
-          <w:lang w:val="en-SG" w:eastAsia="en-SG"/>
-        </w:rPr>
-      </w:pPr>
-      <w:r>
-        <w:rPr>
-          <w:rFonts w:ascii="Times New Roman" w:eastAsia="Times New Roman" w:hAnsi="Times New Roman" w:cs="Times New Roman"/>
-          <w:sz w:val="24"/>
-          <w:szCs w:val="24"/>
-          <w:lang w:val="en-SG" w:eastAsia="en-SG"/>
-        </w:rPr>
-        <w:t xml:space="preserve">Lynda, K. (2002). </w:t>
+        <w:lastRenderedPageBreak/>
+        <w:t xml:space="preserve">Martin, A.J. and Marsh, H.W. (2003). Fear of Failure: Friend or Foe? </w:t>
       </w:r>
       <w:r>
         <w:rPr>
@@ -5009,7 +4841,7 @@
           <w:szCs w:val="24"/>
           <w:lang w:val="en-SG" w:eastAsia="en-SG"/>
         </w:rPr>
-        <w:t>What is learning … and why do museums need to do something about it?1</w:t>
+        <w:t>Australian Psychologist</w:t>
       </w:r>
       <w:r>
         <w:rPr>
@@ -5018,7 +4850,7 @@
           <w:szCs w:val="24"/>
           <w:lang w:val="en-SG" w:eastAsia="en-SG"/>
         </w:rPr>
-        <w:t>. [online] Australia: University of Technology Sydney, p.1. Available at: https://media.australian.museum/media/dd/Uploads/Documents/9293/what+is+learning.e7e9718.pdf [Accessed 29 May 2021].</w:t>
+        <w:t>, 38(1), pp.31–38.</w:t>
       </w:r>
     </w:p>
     <w:p>
@@ -5038,7 +4870,7 @@
           <w:szCs w:val="24"/>
           <w:lang w:val="en-SG" w:eastAsia="en-SG"/>
         </w:rPr>
-        <w:t xml:space="preserve">Martin, A.J. (2001). The Student Motivation Scale: A Tool for Measuring and Enhancing Motivation. </w:t>
+        <w:t xml:space="preserve">Nath, J.L. and Cohen, M. (2011). </w:t>
       </w:r>
       <w:r>
         <w:rPr>
@@ -5049,7 +4881,7 @@
           <w:szCs w:val="24"/>
           <w:lang w:val="en-SG" w:eastAsia="en-SG"/>
         </w:rPr>
-        <w:t>Australian Journal of Guidance and Counselling</w:t>
+        <w:t>Becoming an EC-6 teacher in Texas : a course of study for the Pedagogy and Professional Responsibilities (PPR) TExES</w:t>
       </w:r>
       <w:r>
         <w:rPr>
@@ -5058,7 +4890,7 @@
           <w:szCs w:val="24"/>
           <w:lang w:val="en-SG" w:eastAsia="en-SG"/>
         </w:rPr>
-        <w:t>, 11(11), pp.1–20.</w:t>
+        <w:t>. Belmont, Ca: Wadsworth Cengage Learning.</w:t>
       </w:r>
     </w:p>
     <w:p>
@@ -5078,8 +4910,7 @@
           <w:szCs w:val="24"/>
           <w:lang w:val="en-SG" w:eastAsia="en-SG"/>
         </w:rPr>
-        <w:lastRenderedPageBreak/>
-        <w:t xml:space="preserve">Martin, A.J. and Marsh, H.W. (2003). Fear of Failure: Friend or Foe? </w:t>
+        <w:t xml:space="preserve">Oliver Keen, E. and Zimmermann, S. (1997). </w:t>
       </w:r>
       <w:r>
         <w:rPr>
@@ -5090,7 +4921,7 @@
           <w:szCs w:val="24"/>
           <w:lang w:val="en-SG" w:eastAsia="en-SG"/>
         </w:rPr>
-        <w:t>Australian Psychologist</w:t>
+        <w:t>Mosaic Of Thought : Teaching Comprehension In A Reader’s Workshop</w:t>
       </w:r>
       <w:r>
         <w:rPr>
@@ -5099,7 +4930,7 @@
           <w:szCs w:val="24"/>
           <w:lang w:val="en-SG" w:eastAsia="en-SG"/>
         </w:rPr>
-        <w:t>, 38(1), pp.31–38.</w:t>
+        <w:t>. Portsmouth, Nh: Heinemann.</w:t>
       </w:r>
     </w:p>
     <w:p>
@@ -5119,7 +4950,7 @@
           <w:szCs w:val="24"/>
           <w:lang w:val="en-SG" w:eastAsia="en-SG"/>
         </w:rPr>
-        <w:t xml:space="preserve">Nath, J.L. and Cohen, M. (2011). </w:t>
+        <w:t xml:space="preserve">Woolfolk, A. (1998). </w:t>
       </w:r>
       <w:r>
         <w:rPr>
@@ -5130,45 +4961,8 @@
           <w:szCs w:val="24"/>
           <w:lang w:val="en-SG" w:eastAsia="en-SG"/>
         </w:rPr>
-        <w:t xml:space="preserve">Becoming an EC-6 teacher in </w:t>
-      </w:r>
-      <w:proofErr w:type="gramStart"/>
-      <w:r>
-        <w:rPr>
-          <w:rFonts w:ascii="Times New Roman" w:eastAsia="Times New Roman" w:hAnsi="Times New Roman" w:cs="Times New Roman"/>
-          <w:i/>
-          <w:iCs/>
-          <w:sz w:val="24"/>
-          <w:szCs w:val="24"/>
-          <w:lang w:val="en-SG" w:eastAsia="en-SG"/>
-        </w:rPr>
-        <w:t>Texas :</w:t>
-      </w:r>
-      <w:proofErr w:type="gramEnd"/>
-      <w:r>
-        <w:rPr>
-          <w:rFonts w:ascii="Times New Roman" w:eastAsia="Times New Roman" w:hAnsi="Times New Roman" w:cs="Times New Roman"/>
-          <w:i/>
-          <w:iCs/>
-          <w:sz w:val="24"/>
-          <w:szCs w:val="24"/>
-          <w:lang w:val="en-SG" w:eastAsia="en-SG"/>
-        </w:rPr>
-        <w:t xml:space="preserve"> a course of study for the Pedagogy and Professional Responsibilities (PPR) </w:t>
-      </w:r>
-      <w:proofErr w:type="spellStart"/>
-      <w:r>
-        <w:rPr>
-          <w:rFonts w:ascii="Times New Roman" w:eastAsia="Times New Roman" w:hAnsi="Times New Roman" w:cs="Times New Roman"/>
-          <w:i/>
-          <w:iCs/>
-          <w:sz w:val="24"/>
-          <w:szCs w:val="24"/>
-          <w:lang w:val="en-SG" w:eastAsia="en-SG"/>
-        </w:rPr>
-        <w:t>TExES</w:t>
-      </w:r>
-      <w:proofErr w:type="spellEnd"/>
+        <w:t>Cognitive views of learning. In: Educational psychology</w:t>
+      </w:r>
       <w:r>
         <w:rPr>
           <w:rFonts w:ascii="Times New Roman" w:eastAsia="Times New Roman" w:hAnsi="Times New Roman" w:cs="Times New Roman"/>
@@ -5176,151 +4970,7 @@
           <w:szCs w:val="24"/>
           <w:lang w:val="en-SG" w:eastAsia="en-SG"/>
         </w:rPr>
-        <w:t>. Belmont, Ca: Wadsworth Cengage Learning.</w:t>
-      </w:r>
-    </w:p>
-    <w:p>
-      <w:pPr>
-        <w:spacing w:after="240" w:line="360" w:lineRule="auto"/>
-        <w:rPr>
-          <w:rFonts w:ascii="Times New Roman" w:eastAsia="Times New Roman" w:hAnsi="Times New Roman" w:cs="Times New Roman"/>
-          <w:sz w:val="24"/>
-          <w:szCs w:val="24"/>
-          <w:lang w:val="en-SG" w:eastAsia="en-SG"/>
-        </w:rPr>
-      </w:pPr>
-      <w:r>
-        <w:rPr>
-          <w:rFonts w:ascii="Times New Roman" w:eastAsia="Times New Roman" w:hAnsi="Times New Roman" w:cs="Times New Roman"/>
-          <w:sz w:val="24"/>
-          <w:szCs w:val="24"/>
-          <w:lang w:val="en-SG" w:eastAsia="en-SG"/>
-        </w:rPr>
-        <w:t xml:space="preserve">Oliver Keen, E. and Zimmermann, S. (1997). </w:t>
-      </w:r>
-      <w:r>
-        <w:rPr>
-          <w:rFonts w:ascii="Times New Roman" w:eastAsia="Times New Roman" w:hAnsi="Times New Roman" w:cs="Times New Roman"/>
-          <w:i/>
-          <w:iCs/>
-          <w:sz w:val="24"/>
-          <w:szCs w:val="24"/>
-          <w:lang w:val="en-SG" w:eastAsia="en-SG"/>
-        </w:rPr>
-        <w:t xml:space="preserve">Mosaic Of </w:t>
-      </w:r>
-      <w:proofErr w:type="gramStart"/>
-      <w:r>
-        <w:rPr>
-          <w:rFonts w:ascii="Times New Roman" w:eastAsia="Times New Roman" w:hAnsi="Times New Roman" w:cs="Times New Roman"/>
-          <w:i/>
-          <w:iCs/>
-          <w:sz w:val="24"/>
-          <w:szCs w:val="24"/>
-          <w:lang w:val="en-SG" w:eastAsia="en-SG"/>
-        </w:rPr>
-        <w:t>Thought :</w:t>
-      </w:r>
-      <w:proofErr w:type="gramEnd"/>
-      <w:r>
-        <w:rPr>
-          <w:rFonts w:ascii="Times New Roman" w:eastAsia="Times New Roman" w:hAnsi="Times New Roman" w:cs="Times New Roman"/>
-          <w:i/>
-          <w:iCs/>
-          <w:sz w:val="24"/>
-          <w:szCs w:val="24"/>
-          <w:lang w:val="en-SG" w:eastAsia="en-SG"/>
-        </w:rPr>
-        <w:t xml:space="preserve"> Teaching Comprehension In A Reader’s Workshop</w:t>
-      </w:r>
-      <w:r>
-        <w:rPr>
-          <w:rFonts w:ascii="Times New Roman" w:eastAsia="Times New Roman" w:hAnsi="Times New Roman" w:cs="Times New Roman"/>
-          <w:sz w:val="24"/>
-          <w:szCs w:val="24"/>
-          <w:lang w:val="en-SG" w:eastAsia="en-SG"/>
-        </w:rPr>
-        <w:t>. Portsmouth, Nh: Heinemann.</w:t>
-      </w:r>
-    </w:p>
-    <w:p>
-      <w:pPr>
-        <w:spacing w:after="240" w:line="360" w:lineRule="auto"/>
-        <w:rPr>
-          <w:rFonts w:ascii="Times New Roman" w:eastAsia="Times New Roman" w:hAnsi="Times New Roman" w:cs="Times New Roman"/>
-          <w:sz w:val="24"/>
-          <w:szCs w:val="24"/>
-          <w:lang w:val="en-SG" w:eastAsia="en-SG"/>
-        </w:rPr>
-      </w:pPr>
-      <w:r>
-        <w:rPr>
-          <w:rFonts w:ascii="Times New Roman" w:eastAsia="Times New Roman" w:hAnsi="Times New Roman" w:cs="Times New Roman"/>
-          <w:sz w:val="24"/>
-          <w:szCs w:val="24"/>
-          <w:lang w:val="en-SG" w:eastAsia="en-SG"/>
-        </w:rPr>
-        <w:t xml:space="preserve">Woolfolk, A. (1998). </w:t>
-      </w:r>
-      <w:r>
-        <w:rPr>
-          <w:rFonts w:ascii="Times New Roman" w:eastAsia="Times New Roman" w:hAnsi="Times New Roman" w:cs="Times New Roman"/>
-          <w:i/>
-          <w:iCs/>
-          <w:sz w:val="24"/>
-          <w:szCs w:val="24"/>
-          <w:lang w:val="en-SG" w:eastAsia="en-SG"/>
-        </w:rPr>
-        <w:t>Cognitive views of learning. In: Educational psychology</w:t>
-      </w:r>
-      <w:r>
-        <w:rPr>
-          <w:rFonts w:ascii="Times New Roman" w:eastAsia="Times New Roman" w:hAnsi="Times New Roman" w:cs="Times New Roman"/>
-          <w:sz w:val="24"/>
-          <w:szCs w:val="24"/>
-          <w:lang w:val="en-SG" w:eastAsia="en-SG"/>
-        </w:rPr>
-        <w:t xml:space="preserve">. Boston: </w:t>
-      </w:r>
-      <w:proofErr w:type="spellStart"/>
-      <w:r>
-        <w:rPr>
-          <w:rFonts w:ascii="Times New Roman" w:eastAsia="Times New Roman" w:hAnsi="Times New Roman" w:cs="Times New Roman"/>
-          <w:sz w:val="24"/>
-          <w:szCs w:val="24"/>
-          <w:lang w:val="en-SG" w:eastAsia="en-SG"/>
-        </w:rPr>
-        <w:t>Allyn</w:t>
-      </w:r>
-      <w:proofErr w:type="spellEnd"/>
-      <w:r>
-        <w:rPr>
-          <w:rFonts w:ascii="Times New Roman" w:eastAsia="Times New Roman" w:hAnsi="Times New Roman" w:cs="Times New Roman"/>
-          <w:sz w:val="24"/>
-          <w:szCs w:val="24"/>
-          <w:lang w:val="en-SG" w:eastAsia="en-SG"/>
-        </w:rPr>
-        <w:t xml:space="preserve"> </w:t>
-      </w:r>
-      <w:proofErr w:type="gramStart"/>
-      <w:r>
-        <w:rPr>
-          <w:rFonts w:ascii="Times New Roman" w:eastAsia="Times New Roman" w:hAnsi="Times New Roman" w:cs="Times New Roman"/>
-          <w:sz w:val="24"/>
-          <w:szCs w:val="24"/>
-          <w:lang w:val="en-SG" w:eastAsia="en-SG"/>
-        </w:rPr>
-        <w:t>And</w:t>
-      </w:r>
-      <w:proofErr w:type="gramEnd"/>
-      <w:r>
-        <w:rPr>
-          <w:rFonts w:ascii="Times New Roman" w:eastAsia="Times New Roman" w:hAnsi="Times New Roman" w:cs="Times New Roman"/>
-          <w:sz w:val="24"/>
-          <w:szCs w:val="24"/>
-          <w:lang w:val="en-SG" w:eastAsia="en-SG"/>
-        </w:rPr>
-        <w:t xml:space="preserve"> Bacon.</w:t>
+        <w:t>. Boston: Allyn And Bacon.</w:t>
       </w:r>
     </w:p>
     <w:p>
@@ -5983,25 +5633,7 @@
                 <w:color w:val="202124"/>
                 <w:shd w:val="clear" w:color="auto" w:fill="FFFFFF"/>
               </w:rPr>
-              <w:t xml:space="preserve"> and I </w:t>
-            </w:r>
-            <w:proofErr w:type="spellStart"/>
-            <w:r>
-              <w:rPr>
-                <w:rFonts w:ascii="Arial" w:hAnsi="Arial" w:cs="Arial"/>
-                <w:color w:val="202124"/>
-                <w:shd w:val="clear" w:color="auto" w:fill="FFFFFF"/>
-              </w:rPr>
-              <w:t>endeavor</w:t>
-            </w:r>
-            <w:proofErr w:type="spellEnd"/>
-            <w:r>
-              <w:rPr>
-                <w:rFonts w:ascii="Arial" w:hAnsi="Arial" w:cs="Arial"/>
-                <w:color w:val="202124"/>
-                <w:shd w:val="clear" w:color="auto" w:fill="FFFFFF"/>
-              </w:rPr>
-              <w:t xml:space="preserve"> to teach accordingly.</w:t>
+              <w:t xml:space="preserve"> and I endeavor to teach accordingly.</w:t>
             </w:r>
             <w:r>
               <w:rPr>
@@ -6686,7 +6318,6 @@
               </w:rPr>
               <w:t>(</w:t>
             </w:r>
-            <w:proofErr w:type="spellStart"/>
             <w:r>
               <w:rPr>
                 <w:rFonts w:ascii="Arial" w:hAnsi="Arial" w:cs="Arial"/>
@@ -6697,46 +6328,7 @@
                 <w:szCs w:val="22"/>
                 <w:lang w:val="en-GB" w:eastAsia="en-GB"/>
               </w:rPr>
-              <w:t>Kujawa</w:t>
-            </w:r>
-            <w:proofErr w:type="spellEnd"/>
-            <w:r>
-              <w:rPr>
-                <w:rFonts w:ascii="Arial" w:hAnsi="Arial" w:cs="Arial"/>
-                <w:bCs/>
-                <w:i/>
-                <w:iCs/>
-                <w:sz w:val="22"/>
-                <w:szCs w:val="22"/>
-                <w:lang w:val="en-GB" w:eastAsia="en-GB"/>
-              </w:rPr>
-              <w:t xml:space="preserve"> and </w:t>
-            </w:r>
-            <w:proofErr w:type="spellStart"/>
-            <w:r>
-              <w:rPr>
-                <w:rFonts w:ascii="Arial" w:hAnsi="Arial" w:cs="Arial"/>
-                <w:bCs/>
-                <w:i/>
-                <w:iCs/>
-                <w:sz w:val="22"/>
-                <w:szCs w:val="22"/>
-                <w:lang w:val="en-GB" w:eastAsia="en-GB"/>
-              </w:rPr>
-              <w:t>Huske</w:t>
-            </w:r>
-            <w:proofErr w:type="spellEnd"/>
-            <w:r>
-              <w:rPr>
-                <w:rFonts w:ascii="Arial" w:hAnsi="Arial" w:cs="Arial"/>
-                <w:bCs/>
-                <w:i/>
-                <w:iCs/>
-                <w:sz w:val="22"/>
-                <w:szCs w:val="22"/>
-                <w:lang w:val="en-GB" w:eastAsia="en-GB"/>
-              </w:rPr>
-              <w:t>, 1995</w:t>
+              <w:t>Kujawa and Huske, 1995</w:t>
             </w:r>
             <w:r>
               <w:rPr>
@@ -7800,29 +7392,7 @@
                 <w:szCs w:val="22"/>
                 <w:lang w:val="en-GB" w:eastAsia="en-GB"/>
               </w:rPr>
-              <w:t xml:space="preserve"> open communication and active learning. And the teacher </w:t>
-            </w:r>
-            <w:proofErr w:type="gramStart"/>
-            <w:r>
-              <w:rPr>
-                <w:rFonts w:ascii="Arial" w:hAnsi="Arial" w:cs="Arial"/>
-                <w:bCs/>
-                <w:sz w:val="22"/>
-                <w:szCs w:val="22"/>
-                <w:lang w:val="en-GB" w:eastAsia="en-GB"/>
-              </w:rPr>
-              <w:t>is able to</w:t>
-            </w:r>
-            <w:proofErr w:type="gramEnd"/>
-            <w:r>
-              <w:rPr>
-                <w:rFonts w:ascii="Arial" w:hAnsi="Arial" w:cs="Arial"/>
-                <w:bCs/>
-                <w:sz w:val="22"/>
-                <w:szCs w:val="22"/>
-                <w:lang w:val="en-GB" w:eastAsia="en-GB"/>
-              </w:rPr>
-              <w:t xml:space="preserve"> gauge the progress in knowledge gained by the students.</w:t>
+              <w:t xml:space="preserve"> open communication and active learning. And the teacher is able to gauge the progress in knowledge gained by the students.</w:t>
             </w:r>
           </w:p>
           <w:p>
@@ -8799,25 +8369,7 @@
                 <w:sz w:val="24"/>
                 <w:szCs w:val="24"/>
               </w:rPr>
-              <w:t xml:space="preserve">intellectual synergy of many minds coming to bear on a problem and the social stimulation of mutual engagement in a common </w:t>
-            </w:r>
-            <w:proofErr w:type="spellStart"/>
-            <w:r>
-              <w:rPr>
-                <w:rFonts w:asciiTheme="minorBidi" w:hAnsiTheme="minorBidi"/>
-                <w:sz w:val="24"/>
-                <w:szCs w:val="24"/>
-              </w:rPr>
-              <w:t>endeavor</w:t>
-            </w:r>
-            <w:proofErr w:type="spellEnd"/>
-            <w:r>
-              <w:rPr>
-                <w:rFonts w:asciiTheme="minorBidi" w:hAnsiTheme="minorBidi"/>
-                <w:sz w:val="24"/>
-                <w:szCs w:val="24"/>
-              </w:rPr>
-              <w:t>.”</w:t>
+              <w:t>intellectual synergy of many minds coming to bear on a problem and the social stimulation of mutual engagement in a common endeavor.”</w:t>
             </w:r>
           </w:p>
           <w:p>
@@ -8909,7 +8461,6 @@
               </w:rPr>
               <w:t xml:space="preserve"> </w:t>
             </w:r>
-            <w:proofErr w:type="spellStart"/>
             <w:r>
               <w:rPr>
                 <w:rFonts w:asciiTheme="minorBidi" w:hAnsiTheme="minorBidi"/>
@@ -8918,40 +8469,7 @@
                 <w:sz w:val="24"/>
                 <w:szCs w:val="24"/>
               </w:rPr>
-              <w:t>Samiei</w:t>
-            </w:r>
-            <w:proofErr w:type="spellEnd"/>
-            <w:r>
-              <w:rPr>
-                <w:rFonts w:asciiTheme="minorBidi" w:hAnsiTheme="minorBidi"/>
-                <w:i/>
-                <w:iCs/>
-                <w:sz w:val="24"/>
-                <w:szCs w:val="24"/>
-              </w:rPr>
-              <w:t xml:space="preserve"> </w:t>
-            </w:r>
-            <w:proofErr w:type="spellStart"/>
-            <w:r>
-              <w:rPr>
-                <w:rFonts w:asciiTheme="minorBidi" w:hAnsiTheme="minorBidi"/>
-                <w:i/>
-                <w:iCs/>
-                <w:sz w:val="24"/>
-                <w:szCs w:val="24"/>
-              </w:rPr>
-              <w:t>Lari</w:t>
-            </w:r>
-            <w:proofErr w:type="spellEnd"/>
-            <w:r>
-              <w:rPr>
-                <w:rFonts w:asciiTheme="minorBidi" w:hAnsiTheme="minorBidi"/>
-                <w:i/>
-                <w:iCs/>
-                <w:sz w:val="24"/>
-                <w:szCs w:val="24"/>
-              </w:rPr>
-              <w:t>, 2014</w:t>
+              <w:t>Samiei Lari, 2014</w:t>
             </w:r>
             <w:r>
               <w:rPr>
@@ -9133,7 +8651,6 @@
               </w:rPr>
               <w:t>(</w:t>
             </w:r>
-            <w:proofErr w:type="spellStart"/>
             <w:r>
               <w:rPr>
                 <w:rFonts w:asciiTheme="minorBidi" w:hAnsiTheme="minorBidi"/>
@@ -9142,18 +8659,7 @@
                 <w:sz w:val="24"/>
                 <w:szCs w:val="24"/>
               </w:rPr>
-              <w:t>Baranek</w:t>
-            </w:r>
-            <w:proofErr w:type="spellEnd"/>
-            <w:r>
-              <w:rPr>
-                <w:rFonts w:asciiTheme="minorBidi" w:hAnsiTheme="minorBidi"/>
-                <w:i/>
-                <w:iCs/>
-                <w:sz w:val="24"/>
-                <w:szCs w:val="24"/>
-              </w:rPr>
-              <w:t>, 1996</w:t>
+              <w:t>Baranek, 1996</w:t>
             </w:r>
             <w:r>
               <w:rPr>
@@ -9383,7 +8889,6 @@
               </w:rPr>
               <w:t>(</w:t>
             </w:r>
-            <w:proofErr w:type="spellStart"/>
             <w:r>
               <w:rPr>
                 <w:rFonts w:asciiTheme="minorBidi" w:hAnsiTheme="minorBidi"/>
@@ -9392,18 +8897,7 @@
                 <w:sz w:val="24"/>
                 <w:szCs w:val="24"/>
               </w:rPr>
-              <w:t>Prozesky</w:t>
-            </w:r>
-            <w:proofErr w:type="spellEnd"/>
-            <w:r>
-              <w:rPr>
-                <w:rFonts w:asciiTheme="minorBidi" w:hAnsiTheme="minorBidi"/>
-                <w:i/>
-                <w:iCs/>
-                <w:sz w:val="24"/>
-                <w:szCs w:val="24"/>
-              </w:rPr>
-              <w:t>, 2000</w:t>
+              <w:t>Prozesky, 2000</w:t>
             </w:r>
             <w:r>
               <w:rPr>
@@ -9849,13 +9343,8 @@
         <w:pStyle w:val="NormalWeb"/>
         <w:spacing w:before="0" w:beforeAutospacing="0" w:after="240" w:afterAutospacing="0" w:line="360" w:lineRule="auto"/>
       </w:pPr>
-      <w:proofErr w:type="spellStart"/>
-      <w:r>
-        <w:t>Baranek</w:t>
-      </w:r>
-      <w:proofErr w:type="spellEnd"/>
-      <w:r>
-        <w:t xml:space="preserve">, L.K. (1996). </w:t>
+      <w:r>
+        <w:t xml:space="preserve">Baranek, L.K. (1996). </w:t>
       </w:r>
       <w:r>
         <w:rPr>
@@ -9912,21 +9401,8 @@
         <w:pStyle w:val="NormalWeb"/>
         <w:spacing w:before="0" w:beforeAutospacing="0" w:after="240" w:afterAutospacing="0" w:line="360" w:lineRule="auto"/>
       </w:pPr>
-      <w:proofErr w:type="spellStart"/>
-      <w:r>
-        <w:t>Kujawa</w:t>
-      </w:r>
-      <w:proofErr w:type="spellEnd"/>
-      <w:r>
-        <w:t xml:space="preserve">, S. and </w:t>
-      </w:r>
-      <w:proofErr w:type="spellStart"/>
-      <w:r>
-        <w:t>Huske</w:t>
-      </w:r>
-      <w:proofErr w:type="spellEnd"/>
-      <w:r>
-        <w:t xml:space="preserve">, L. (1995). </w:t>
+      <w:r>
+        <w:t xml:space="preserve">Kujawa, S. and Huske, L. (1995). </w:t>
       </w:r>
       <w:r>
         <w:rPr>
@@ -9936,15 +9412,7 @@
         <w:t>Strategic teaching and reading project guidebook</w:t>
       </w:r>
       <w:r>
-        <w:t xml:space="preserve">. North Central Regional Educational Laboratory (U.S.) ed. Oak Brook, Il: </w:t>
-      </w:r>
-      <w:proofErr w:type="spellStart"/>
-      <w:r>
-        <w:t>Ncrel</w:t>
-      </w:r>
-      <w:proofErr w:type="spellEnd"/>
-      <w:r>
-        <w:t>.</w:t>
+        <w:t>. North Central Regional Educational Laboratory (U.S.) ed. Oak Brook, Il: Ncrel.</w:t>
       </w:r>
     </w:p>
     <w:p>
@@ -9952,13 +9420,8 @@
         <w:pStyle w:val="NormalWeb"/>
         <w:spacing w:before="0" w:beforeAutospacing="0" w:after="240" w:afterAutospacing="0" w:line="360" w:lineRule="auto"/>
       </w:pPr>
-      <w:proofErr w:type="spellStart"/>
-      <w:r>
-        <w:t>Prozesky</w:t>
-      </w:r>
-      <w:proofErr w:type="spellEnd"/>
-      <w:r>
-        <w:t xml:space="preserve">, D.R. (2000). Communication and effective teaching. </w:t>
+      <w:r>
+        <w:t xml:space="preserve">Prozesky, D.R. (2000). Communication and effective teaching. </w:t>
       </w:r>
       <w:r>
         <w:rPr>
@@ -9995,21 +9458,8 @@
         <w:pStyle w:val="NormalWeb"/>
         <w:spacing w:before="0" w:beforeAutospacing="0" w:after="240" w:afterAutospacing="0" w:line="360" w:lineRule="auto"/>
       </w:pPr>
-      <w:proofErr w:type="spellStart"/>
-      <w:r>
-        <w:t>Samiei</w:t>
-      </w:r>
-      <w:proofErr w:type="spellEnd"/>
-      <w:r>
-        <w:t xml:space="preserve"> </w:t>
-      </w:r>
-      <w:proofErr w:type="spellStart"/>
-      <w:r>
-        <w:t>Lari</w:t>
-      </w:r>
-      <w:proofErr w:type="spellEnd"/>
-      <w:r>
-        <w:t xml:space="preserve">, F. (2014). </w:t>
+      <w:r>
+        <w:t xml:space="preserve">Samiei Lari, F. (2014). </w:t>
       </w:r>
       <w:r>
         <w:rPr>
@@ -10019,31 +9469,7 @@
         <w:t>The Impact of Using PowerPoint Presentations on Students’ Learning and Motivation in Secondary Schools</w:t>
       </w:r>
       <w:r>
-        <w:t xml:space="preserve">. 1672nd–1677th ed. [online] Islamic Azad University, </w:t>
-      </w:r>
-      <w:proofErr w:type="spellStart"/>
-      <w:r>
-        <w:t>Larestan</w:t>
-      </w:r>
-      <w:proofErr w:type="spellEnd"/>
-      <w:r>
-        <w:t xml:space="preserve">, Iran: Procedia - Social and </w:t>
-      </w:r>
-      <w:proofErr w:type="spellStart"/>
-      <w:r>
-        <w:t>Behavioral</w:t>
-      </w:r>
-      <w:proofErr w:type="spellEnd"/>
-      <w:r>
-        <w:t xml:space="preserve"> Sciences 98 </w:t>
-      </w:r>
-      <w:proofErr w:type="gramStart"/>
-      <w:r>
-        <w:t>( 2014</w:t>
-      </w:r>
-      <w:proofErr w:type="gramEnd"/>
-      <w:r>
-        <w:t xml:space="preserve"> ) 1672 -1677. Available at: https://core.ac.uk/download/pdf/82348198.pdf [Accessed 13 May 2021].</w:t>
+        <w:t>. 1672nd–1677th ed. [online] Islamic Azad University, Larestan, Iran: Procedia - Social and Behavioral Sciences 98 ( 2014 ) 1672 -1677. Available at: https://core.ac.uk/download/pdf/82348198.pdf [Accessed 13 May 2021].</w:t>
       </w:r>
     </w:p>
     <w:p>
@@ -10052,15 +9478,7 @@
         <w:spacing w:before="0" w:beforeAutospacing="0" w:after="240" w:afterAutospacing="0" w:line="360" w:lineRule="auto"/>
       </w:pPr>
       <w:r>
-        <w:t xml:space="preserve">Smith, B., Macgregor, J., </w:t>
-      </w:r>
-      <w:proofErr w:type="spellStart"/>
-      <w:r>
-        <w:t>Goodsell</w:t>
-      </w:r>
-      <w:proofErr w:type="spellEnd"/>
-      <w:r>
-        <w:t>, A., Maher, M.</w:t>
+        <w:t>Smith, B., Macgregor, J., Goodsell, A., Maher, M.</w:t>
       </w:r>
       <w:r>
         <w:t>,</w:t>
@@ -10076,15 +9494,7 @@
         <w:t>What is Collaborative Learning? *</w:t>
       </w:r>
       <w:r>
-        <w:t>. [online</w:t>
-      </w:r>
-      <w:proofErr w:type="gramStart"/>
-      <w:r>
-        <w:t>] .</w:t>
-      </w:r>
-      <w:proofErr w:type="gramEnd"/>
-      <w:r>
-        <w:t xml:space="preserve"> Available at: https://www.evergreen.edu/sites/default/files/facultydevelopment/docs/WhatisCollaborativeLearning.pdf.</w:t>
+        <w:t>. [online] . Available at: https://www.evergreen.edu/sites/default/files/facultydevelopment/docs/WhatisCollaborativeLearning.pdf.</w:t>
       </w:r>
     </w:p>
     <w:p>
@@ -10117,15 +9527,7 @@
         <w:t xml:space="preserve"> and Assessment in the Classroom.</w:t>
       </w:r>
       <w:r>
-        <w:t xml:space="preserve"> Taylor &amp; Francis, Inc., Empire </w:t>
-      </w:r>
-      <w:proofErr w:type="spellStart"/>
-      <w:r>
-        <w:t>Dr.</w:t>
-      </w:r>
-      <w:proofErr w:type="spellEnd"/>
-      <w:r>
-        <w:t>, Florence, Ky 2 (Hardback: Isbn-0-335-5-3, $85; Paperback: Isbn-0-335-4-5, $28.95). Tel: 800-634- (Toll</w:t>
+        <w:t xml:space="preserve"> Taylor &amp; Francis, Inc., Empire Dr., Florence, Ky 2 (Hardback: Isbn-0-335-5-3, $85; Paperback: Isbn-0-335-4-5, $28.95). Tel: 800-634- (Toll</w:t>
       </w:r>
       <w:r>
         <w:t>-</w:t>
@@ -11258,25 +10660,7 @@
                 <w:sz w:val="24"/>
                 <w:szCs w:val="24"/>
               </w:rPr>
-              <w:t xml:space="preserve"> students </w:t>
-            </w:r>
-            <w:proofErr w:type="gramStart"/>
-            <w:r>
-              <w:rPr>
-                <w:rFonts w:asciiTheme="minorBidi" w:hAnsiTheme="minorBidi"/>
-                <w:sz w:val="24"/>
-                <w:szCs w:val="24"/>
-              </w:rPr>
-              <w:t>use</w:t>
-            </w:r>
-            <w:proofErr w:type="gramEnd"/>
-            <w:r>
-              <w:rPr>
-                <w:rFonts w:asciiTheme="minorBidi" w:hAnsiTheme="minorBidi"/>
-                <w:sz w:val="24"/>
-                <w:szCs w:val="24"/>
-              </w:rPr>
-              <w:t xml:space="preserve"> to understand the information</w:t>
+              <w:t xml:space="preserve"> students use to understand the information</w:t>
             </w:r>
           </w:p>
           <w:p>
@@ -11698,7 +11082,6 @@
               </w:rPr>
               <w:t xml:space="preserve">, </w:t>
             </w:r>
-            <w:proofErr w:type="gramStart"/>
             <w:r>
               <w:rPr>
                 <w:rFonts w:asciiTheme="minorBidi" w:hAnsiTheme="minorBidi"/>
@@ -11707,7 +11090,6 @@
               </w:rPr>
               <w:t>respectful</w:t>
             </w:r>
-            <w:proofErr w:type="gramEnd"/>
             <w:r>
               <w:rPr>
                 <w:rFonts w:asciiTheme="minorBidi" w:hAnsiTheme="minorBidi"/>
@@ -12313,7 +11695,6 @@
           <w:szCs w:val="22"/>
         </w:rPr>
       </w:pPr>
-      <w:proofErr w:type="spellStart"/>
       <w:r>
         <w:rPr>
           <w:rFonts w:ascii="Arial" w:hAnsi="Arial" w:cs="Arial"/>
@@ -12342,10 +11723,16 @@
           <w:sz w:val="22"/>
           <w:szCs w:val="22"/>
         </w:rPr>
-        <w:t>e</w:t>
-      </w:r>
-      <w:proofErr w:type="spellEnd"/>
-      <w:r>
+        <w:t>e the range of activities used across a sequence of lessons and judge the impact your teaching has had on your students’ learning.</w:t>
+      </w:r>
+    </w:p>
+    <w:p>
+      <w:pPr>
+        <w:pStyle w:val="8Copy"/>
+        <w:numPr>
+          <w:ilvl w:val="0"/>
+          <w:numId w:val="12"/>
+        </w:numPr>
         <w:rPr>
           <w:rFonts w:ascii="Arial" w:hAnsi="Arial" w:cs="Arial"/>
           <w:bCs/>
@@ -12353,16 +11740,8 @@
           <w:sz w:val="22"/>
           <w:szCs w:val="22"/>
         </w:rPr>
-        <w:t xml:space="preserve"> the range of activities used across a sequence of lessons and judge the impact your teaching has had on your students’ learning.</w:t>
-      </w:r>
-    </w:p>
-    <w:p>
-      <w:pPr>
-        <w:pStyle w:val="8Copy"/>
-        <w:numPr>
-          <w:ilvl w:val="0"/>
-          <w:numId w:val="12"/>
-        </w:numPr>
+      </w:pPr>
+      <w:r>
         <w:rPr>
           <w:rFonts w:ascii="Arial" w:hAnsi="Arial" w:cs="Arial"/>
           <w:bCs/>
@@ -12370,29 +11749,8 @@
           <w:sz w:val="22"/>
           <w:szCs w:val="22"/>
         </w:rPr>
-      </w:pPr>
-      <w:r>
-        <w:rPr>
-          <w:rFonts w:ascii="Arial" w:hAnsi="Arial" w:cs="Arial"/>
-          <w:bCs/>
-          <w:color w:val="auto"/>
-          <w:sz w:val="22"/>
-          <w:szCs w:val="22"/>
-        </w:rPr>
-        <w:t xml:space="preserve">Evaluate the significant developments in your professional practice as a result of your Certificate program experiences, and those aspects that require further development in the </w:t>
-      </w:r>
-      <w:proofErr w:type="gramStart"/>
-      <w:r>
-        <w:rPr>
-          <w:rFonts w:ascii="Arial" w:hAnsi="Arial" w:cs="Arial"/>
-          <w:bCs/>
-          <w:color w:val="auto"/>
-          <w:sz w:val="22"/>
-          <w:szCs w:val="22"/>
-        </w:rPr>
-        <w:t>future</w:t>
-      </w:r>
-      <w:proofErr w:type="gramEnd"/>
+        <w:t>Evaluate the significant developments in your professional practice as a result of your Certificate program experiences, and those aspects that require further development in the future</w:t>
+      </w:r>
     </w:p>
     <w:p>
       <w:pPr>
@@ -12532,9 +11890,8 @@
                 <w:sz w:val="24"/>
                 <w:szCs w:val="24"/>
               </w:rPr>
-              <w:t>(</w:t>
-            </w:r>
-            <w:proofErr w:type="spellStart"/>
+              <w:t xml:space="preserve">(Albadi and Arulraj David, </w:t>
+            </w:r>
             <w:r>
               <w:rPr>
                 <w:rFonts w:asciiTheme="minorBidi" w:hAnsiTheme="minorBidi"/>
@@ -12543,49 +11900,6 @@
                 <w:sz w:val="24"/>
                 <w:szCs w:val="24"/>
               </w:rPr>
-              <w:t>Albadi</w:t>
-            </w:r>
-            <w:proofErr w:type="spellEnd"/>
-            <w:r>
-              <w:rPr>
-                <w:rFonts w:asciiTheme="minorBidi" w:hAnsiTheme="minorBidi"/>
-                <w:i/>
-                <w:iCs/>
-                <w:sz w:val="24"/>
-                <w:szCs w:val="24"/>
-              </w:rPr>
-              <w:t xml:space="preserve"> and </w:t>
-            </w:r>
-            <w:proofErr w:type="spellStart"/>
-            <w:r>
-              <w:rPr>
-                <w:rFonts w:asciiTheme="minorBidi" w:hAnsiTheme="minorBidi"/>
-                <w:i/>
-                <w:iCs/>
-                <w:sz w:val="24"/>
-                <w:szCs w:val="24"/>
-              </w:rPr>
-              <w:t>Arulraj</w:t>
-            </w:r>
-            <w:proofErr w:type="spellEnd"/>
-            <w:r>
-              <w:rPr>
-                <w:rFonts w:asciiTheme="minorBidi" w:hAnsiTheme="minorBidi"/>
-                <w:i/>
-                <w:iCs/>
-                <w:sz w:val="24"/>
-                <w:szCs w:val="24"/>
-              </w:rPr>
-              <w:t xml:space="preserve"> David, </w:t>
-            </w:r>
-            <w:r>
-              <w:rPr>
-                <w:rFonts w:asciiTheme="minorBidi" w:hAnsiTheme="minorBidi"/>
-                <w:i/>
-                <w:iCs/>
-                <w:sz w:val="24"/>
-                <w:szCs w:val="24"/>
-              </w:rPr>
               <w:lastRenderedPageBreak/>
               <w:t>2019</w:t>
             </w:r>
@@ -12605,23 +11919,13 @@
               </w:rPr>
               <w:t xml:space="preserve">. </w:t>
             </w:r>
-            <w:proofErr w:type="gramStart"/>
-            <w:r>
-              <w:rPr>
-                <w:rFonts w:asciiTheme="minorBidi" w:hAnsiTheme="minorBidi"/>
-                <w:sz w:val="24"/>
-                <w:szCs w:val="24"/>
-              </w:rPr>
-              <w:t>Hence</w:t>
-            </w:r>
-            <w:proofErr w:type="gramEnd"/>
-            <w:r>
-              <w:rPr>
-                <w:rFonts w:asciiTheme="minorBidi" w:hAnsiTheme="minorBidi"/>
-                <w:sz w:val="24"/>
-                <w:szCs w:val="24"/>
-              </w:rPr>
-              <w:t xml:space="preserve"> I tried to formulate a lesson plan that is abundant with activities.</w:t>
+            <w:r>
+              <w:rPr>
+                <w:rFonts w:asciiTheme="minorBidi" w:hAnsiTheme="minorBidi"/>
+                <w:sz w:val="24"/>
+                <w:szCs w:val="24"/>
+              </w:rPr>
+              <w:t>Hence I tried to formulate a lesson plan that is abundant with activities.</w:t>
             </w:r>
           </w:p>
           <w:p>
@@ -13103,23 +12407,13 @@
               </w:rPr>
               <w:t xml:space="preserve"> </w:t>
             </w:r>
-            <w:proofErr w:type="gramStart"/>
-            <w:r>
-              <w:rPr>
-                <w:rFonts w:asciiTheme="minorBidi" w:hAnsiTheme="minorBidi"/>
-                <w:sz w:val="24"/>
-                <w:szCs w:val="24"/>
-              </w:rPr>
-              <w:t>We</w:t>
-            </w:r>
-            <w:proofErr w:type="gramEnd"/>
-            <w:r>
-              <w:rPr>
-                <w:rFonts w:asciiTheme="minorBidi" w:hAnsiTheme="minorBidi"/>
-                <w:sz w:val="24"/>
-                <w:szCs w:val="24"/>
-              </w:rPr>
-              <w:t xml:space="preserve"> know that not all students are alike. Based on this </w:t>
+            <w:r>
+              <w:rPr>
+                <w:rFonts w:asciiTheme="minorBidi" w:hAnsiTheme="minorBidi"/>
+                <w:sz w:val="24"/>
+                <w:szCs w:val="24"/>
+              </w:rPr>
+              <w:t xml:space="preserve">We know that not all students are alike. Based on this </w:t>
             </w:r>
             <w:r>
               <w:rPr>
@@ -13143,51 +12437,15 @@
                 <w:sz w:val="24"/>
                 <w:szCs w:val="24"/>
               </w:rPr>
-              <w:t xml:space="preserve">differentiating the content becomes important. According </w:t>
-            </w:r>
-            <w:proofErr w:type="gramStart"/>
-            <w:r>
-              <w:rPr>
-                <w:rFonts w:asciiTheme="minorBidi" w:hAnsiTheme="minorBidi"/>
-                <w:sz w:val="24"/>
-                <w:szCs w:val="24"/>
-              </w:rPr>
-              <w:t xml:space="preserve">to  </w:t>
-            </w:r>
-            <w:r>
-              <w:rPr>
-                <w:rFonts w:asciiTheme="minorBidi" w:hAnsiTheme="minorBidi"/>
-                <w:sz w:val="24"/>
-                <w:szCs w:val="24"/>
-              </w:rPr>
-              <w:t>Hall</w:t>
-            </w:r>
-            <w:proofErr w:type="gramEnd"/>
-            <w:r>
-              <w:rPr>
-                <w:rFonts w:asciiTheme="minorBidi" w:hAnsiTheme="minorBidi"/>
-                <w:sz w:val="24"/>
-                <w:szCs w:val="24"/>
-              </w:rPr>
-              <w:t xml:space="preserve">, T., Vue, G., </w:t>
-            </w:r>
-            <w:proofErr w:type="spellStart"/>
-            <w:r>
-              <w:rPr>
-                <w:rFonts w:asciiTheme="minorBidi" w:hAnsiTheme="minorBidi"/>
-                <w:sz w:val="24"/>
-                <w:szCs w:val="24"/>
-              </w:rPr>
-              <w:t>Strangman</w:t>
-            </w:r>
-            <w:proofErr w:type="spellEnd"/>
-            <w:r>
-              <w:rPr>
-                <w:rFonts w:asciiTheme="minorBidi" w:hAnsiTheme="minorBidi"/>
-                <w:sz w:val="24"/>
-                <w:szCs w:val="24"/>
-              </w:rPr>
-              <w:t>, N., &amp; Meyer, A.</w:t>
+              <w:t xml:space="preserve">differentiating the content becomes important. According to  </w:t>
+            </w:r>
+            <w:r>
+              <w:rPr>
+                <w:rFonts w:asciiTheme="minorBidi" w:hAnsiTheme="minorBidi"/>
+                <w:sz w:val="24"/>
+                <w:szCs w:val="24"/>
+              </w:rPr>
+              <w:t>Hall, T., Vue, G., Strangman, N., &amp; Meyer, A.</w:t>
             </w:r>
             <w:r>
               <w:rPr>
@@ -13299,43 +12557,7 @@
                 <w:sz w:val="24"/>
                 <w:szCs w:val="24"/>
               </w:rPr>
-              <w:t xml:space="preserve">A study conducted by </w:t>
-            </w:r>
-            <w:proofErr w:type="spellStart"/>
-            <w:r>
-              <w:rPr>
-                <w:rFonts w:asciiTheme="minorBidi" w:hAnsiTheme="minorBidi"/>
-                <w:sz w:val="24"/>
-                <w:szCs w:val="24"/>
-              </w:rPr>
-              <w:t>Ozaslan</w:t>
-            </w:r>
-            <w:proofErr w:type="spellEnd"/>
-            <w:r>
-              <w:rPr>
-                <w:rFonts w:asciiTheme="minorBidi" w:hAnsiTheme="minorBidi"/>
-                <w:sz w:val="24"/>
-                <w:szCs w:val="24"/>
-              </w:rPr>
-              <w:t xml:space="preserve"> and </w:t>
-            </w:r>
-            <w:proofErr w:type="spellStart"/>
-            <w:r>
-              <w:rPr>
-                <w:rFonts w:asciiTheme="minorBidi" w:hAnsiTheme="minorBidi"/>
-                <w:sz w:val="24"/>
-                <w:szCs w:val="24"/>
-              </w:rPr>
-              <w:t>Maden</w:t>
-            </w:r>
-            <w:proofErr w:type="spellEnd"/>
-            <w:r>
-              <w:rPr>
-                <w:rFonts w:asciiTheme="minorBidi" w:hAnsiTheme="minorBidi"/>
-                <w:sz w:val="24"/>
-                <w:szCs w:val="24"/>
-              </w:rPr>
-              <w:t>, (2013) found that students (97.1%) think they learn better if the course material is presented through some visual tools.</w:t>
+              <w:t>A study conducted by Ozaslan and Maden, (2013) found that students (97.1%) think they learn better if the course material is presented through some visual tools.</w:t>
             </w:r>
             <w:commentRangeStart w:id="0"/>
             <w:r>
@@ -13560,7 +12782,6 @@
               </w:rPr>
               <w:t xml:space="preserve">important learning by the child occurs through social interactions with a </w:t>
             </w:r>
-            <w:proofErr w:type="spellStart"/>
             <w:r>
               <w:rPr>
                 <w:rFonts w:asciiTheme="minorBidi" w:hAnsiTheme="minorBidi"/>
@@ -13585,7 +12806,6 @@
               </w:rPr>
               <w:t>lful</w:t>
             </w:r>
-            <w:proofErr w:type="spellEnd"/>
             <w:r>
               <w:rPr>
                 <w:rFonts w:asciiTheme="minorBidi" w:hAnsiTheme="minorBidi"/>
@@ -13708,7 +12928,6 @@
               </w:rPr>
               <w:t xml:space="preserve">systematically and </w:t>
             </w:r>
-            <w:proofErr w:type="gramStart"/>
             <w:r>
               <w:rPr>
                 <w:rFonts w:asciiTheme="minorBidi" w:hAnsiTheme="minorBidi"/>
@@ -13733,7 +12952,6 @@
               </w:rPr>
               <w:t>focused</w:t>
             </w:r>
-            <w:proofErr w:type="gramEnd"/>
             <w:r>
               <w:rPr>
                 <w:rFonts w:asciiTheme="minorBidi" w:hAnsiTheme="minorBidi"/>
@@ -14105,25 +13323,7 @@
                 <w:sz w:val="24"/>
                 <w:szCs w:val="24"/>
               </w:rPr>
-              <w:t xml:space="preserve"> Moreover, the learning experience would be enhanced by making collaborative (by forming groups) and paired learning opportunities available whenever possible. Utilizing the available resources makes the learning interesting and engaging. Time management is also particularly important. Completing activities in time is essential so that the learning process is balanced and has a mix of all the </w:t>
-            </w:r>
-            <w:proofErr w:type="gramStart"/>
-            <w:r>
-              <w:rPr>
-                <w:rFonts w:asciiTheme="minorBidi" w:hAnsiTheme="minorBidi"/>
-                <w:sz w:val="24"/>
-                <w:szCs w:val="24"/>
-              </w:rPr>
-              <w:t>aforementioned good</w:t>
-            </w:r>
-            <w:proofErr w:type="gramEnd"/>
-            <w:r>
-              <w:rPr>
-                <w:rFonts w:asciiTheme="minorBidi" w:hAnsiTheme="minorBidi"/>
-                <w:sz w:val="24"/>
-                <w:szCs w:val="24"/>
-              </w:rPr>
-              <w:t xml:space="preserve"> practices.</w:t>
+              <w:t xml:space="preserve"> Moreover, the learning experience would be enhanced by making collaborative (by forming groups) and paired learning opportunities available whenever possible. Utilizing the available resources makes the learning interesting and engaging. Time management is also particularly important. Completing activities in time is essential so that the learning process is balanced and has a mix of all the aforementioned good practices.</w:t>
             </w:r>
           </w:p>
           <w:p>
@@ -14175,7 +13375,6 @@
               </w:rPr>
               <w:t>(</w:t>
             </w:r>
-            <w:proofErr w:type="spellStart"/>
             <w:r>
               <w:rPr>
                 <w:rFonts w:asciiTheme="minorBidi" w:hAnsiTheme="minorBidi"/>
@@ -14184,18 +13383,7 @@
                 <w:sz w:val="24"/>
                 <w:szCs w:val="24"/>
               </w:rPr>
-              <w:t>Claessens</w:t>
-            </w:r>
-            <w:proofErr w:type="spellEnd"/>
-            <w:r>
-              <w:rPr>
-                <w:rFonts w:asciiTheme="minorBidi" w:hAnsiTheme="minorBidi"/>
-                <w:i/>
-                <w:iCs/>
-                <w:sz w:val="24"/>
-                <w:szCs w:val="24"/>
-              </w:rPr>
-              <w:t xml:space="preserve"> et al., 2007</w:t>
+              <w:t>Claessens et al., 2007</w:t>
             </w:r>
             <w:r>
               <w:rPr>
@@ -14445,21 +13633,8 @@
         <w:pStyle w:val="NormalWeb"/>
         <w:spacing w:before="0" w:beforeAutospacing="0" w:after="240" w:afterAutospacing="0" w:line="360" w:lineRule="auto"/>
       </w:pPr>
-      <w:proofErr w:type="spellStart"/>
-      <w:r>
-        <w:t>Albadi</w:t>
-      </w:r>
-      <w:proofErr w:type="spellEnd"/>
-      <w:r>
-        <w:t xml:space="preserve">, A. and </w:t>
-      </w:r>
-      <w:proofErr w:type="spellStart"/>
-      <w:r>
-        <w:t>Arulraj</w:t>
-      </w:r>
-      <w:proofErr w:type="spellEnd"/>
-      <w:r>
-        <w:t xml:space="preserve"> David, S. (2019). </w:t>
+      <w:r>
+        <w:t xml:space="preserve">Albadi, A. and Arulraj David, S. (2019). </w:t>
       </w:r>
       <w:r>
         <w:rPr>
@@ -14486,21 +13661,8 @@
         <w:pStyle w:val="NormalWeb"/>
         <w:spacing w:before="0" w:beforeAutospacing="0" w:after="240" w:afterAutospacing="0" w:line="360" w:lineRule="auto"/>
       </w:pPr>
-      <w:proofErr w:type="spellStart"/>
-      <w:r>
-        <w:t>Claessens</w:t>
-      </w:r>
-      <w:proofErr w:type="spellEnd"/>
-      <w:r>
-        <w:t xml:space="preserve">, B.J.C., van </w:t>
-      </w:r>
-      <w:proofErr w:type="spellStart"/>
-      <w:r>
-        <w:t>Eerde</w:t>
-      </w:r>
-      <w:proofErr w:type="spellEnd"/>
-      <w:r>
-        <w:t xml:space="preserve">, W., Rutte, C.G. and Roe, R.A. (2007). A review of the time management literature. </w:t>
+      <w:r>
+        <w:t xml:space="preserve">Claessens, B.J.C., van Eerde, W., Rutte, C.G. and Roe, R.A. (2007). A review of the time management literature. </w:t>
       </w:r>
       <w:r>
         <w:rPr>
@@ -14538,15 +13700,7 @@
         <w:spacing w:before="0" w:beforeAutospacing="0" w:after="240" w:afterAutospacing="0" w:line="360" w:lineRule="auto"/>
       </w:pPr>
       <w:r>
-        <w:t xml:space="preserve">Hall, T., Vue, G., </w:t>
-      </w:r>
-      <w:proofErr w:type="spellStart"/>
-      <w:r>
-        <w:t>Strangman</w:t>
-      </w:r>
-      <w:proofErr w:type="spellEnd"/>
-      <w:r>
-        <w:t>, N., &amp; Meyer, A. (2003). </w:t>
+        <w:t>Hall, T., Vue, G., Strangman, N., &amp; Meyer, A. (2003). </w:t>
       </w:r>
       <w:r>
         <w:rPr>
@@ -14555,23 +13709,7 @@
         <w:t>Differentiated instruction and implications for UDL implementation. </w:t>
       </w:r>
       <w:r>
-        <w:t xml:space="preserve">Wakefield, MA: National </w:t>
-      </w:r>
-      <w:proofErr w:type="spellStart"/>
-      <w:r>
-        <w:t>Center</w:t>
-      </w:r>
-      <w:proofErr w:type="spellEnd"/>
-      <w:r>
-        <w:t xml:space="preserve"> on Accessing the General Curriculum. (Links updated 2014). Retrieved [insert date] from </w:t>
-      </w:r>
-      <w:proofErr w:type="gramStart"/>
-      <w:r>
-        <w:t>http://www.cast.org/products-services/resources/2003/ncac-differentiated-instruction-udl</w:t>
-      </w:r>
-      <w:proofErr w:type="gramEnd"/>
-      <w:r>
-        <w:t xml:space="preserve"> </w:t>
+        <w:t xml:space="preserve">Wakefield, MA: National Center on Accessing the General Curriculum. (Links updated 2014). Retrieved [insert date] from http://www.cast.org/products-services/resources/2003/ncac-differentiated-instruction-udl </w:t>
       </w:r>
     </w:p>
     <w:p>
@@ -14598,21 +13736,8 @@
         <w:pStyle w:val="NormalWeb"/>
         <w:spacing w:before="0" w:beforeAutospacing="0" w:after="240" w:afterAutospacing="0" w:line="360" w:lineRule="auto"/>
       </w:pPr>
-      <w:proofErr w:type="spellStart"/>
-      <w:r>
-        <w:t>Ozaslan</w:t>
-      </w:r>
-      <w:proofErr w:type="spellEnd"/>
-      <w:r>
-        <w:t xml:space="preserve">, E.N. and </w:t>
-      </w:r>
-      <w:proofErr w:type="spellStart"/>
-      <w:r>
-        <w:t>Maden</w:t>
-      </w:r>
-      <w:proofErr w:type="spellEnd"/>
-      <w:r>
-        <w:t xml:space="preserve">, Z. (2013). </w:t>
+      <w:r>
+        <w:t xml:space="preserve">Ozaslan, E.N. and Maden, Z. (2013). </w:t>
       </w:r>
       <w:r>
         <w:rPr>
@@ -14622,15 +13747,7 @@
         <w:t>The use of PowerPoint Presentations at in the Department of Foreign Language Education at Middle East Technical University</w:t>
       </w:r>
       <w:r>
-        <w:t>. [online</w:t>
-      </w:r>
-      <w:proofErr w:type="gramStart"/>
-      <w:r>
-        <w:t>] ,</w:t>
-      </w:r>
-      <w:proofErr w:type="gramEnd"/>
-      <w:r>
-        <w:t xml:space="preserve"> p.42. Available at: https://arastirmax.com/en/system/files/dergiler/79204/makaleler/2/1/arastrmx_79204_2_pp_38-45.pdf [Accessed 22 May 2021].</w:t>
+        <w:t>. [online] , p.42. Available at: https://arastirmax.com/en/system/files/dergiler/79204/makaleler/2/1/arastrmx_79204_2_pp_38-45.pdf [Accessed 22 May 2021].</w:t>
       </w:r>
     </w:p>
     <w:p>

</xml_diff>